<commit_message>
graphs (teor + empiric TC)
</commit_message>
<xml_diff>
--- a/Lab1_report.docx
+++ b/Lab1_report.docx
@@ -971,12 +971,12 @@
         </w:rPr>
         <w:t xml:space="preserve">by a direct calculation of </w:t>
       </w:r>
-      <m:r>
+      <w:r>
         <w:rPr>
           <w:rFonts w:ascii="Cambria Math" w:hAnsi="Cambria Math"/>
         </w:rPr>
         <w:br/>
-      </m:r>
+      </w:r>
       <m:oMath>
         <m:r>
           <w:rPr>
@@ -1593,16 +1593,336 @@
     <w:p>
       <w:pPr>
         <w:jc w:val="both"/>
-        <w:rPr>
-          <w:b/>
-          <w:iCs/>
-        </w:rPr>
-      </w:pPr>
-    </w:p>
-    <w:p>
-      <w:pPr>
+      </w:pPr>
+      <w:r>
+        <w:rPr>
+          <w:iCs/>
+        </w:rPr>
+        <w:tab/>
+      </w:r>
+      <w:r>
+        <w:t xml:space="preserve">An </w:t>
+      </w:r>
+      <w:r>
+        <w:rPr>
+          <w:b/>
+        </w:rPr>
+        <w:t>algorithm</w:t>
+      </w:r>
+      <w:r>
+        <w:t xml:space="preserve"> is any well-defined computational procedure that takes some value, or set of values, as input and produces some value, or set of values, as output. An algorithm is thus a sequence of computational steps that transform the input into the output.</w:t>
+      </w:r>
+    </w:p>
+    <w:p>
+      <w:pPr>
+        <w:ind w:firstLine="708"/>
         <w:jc w:val="both"/>
         <w:rPr>
+          <w:iCs/>
+        </w:rPr>
+      </w:pPr>
+      <w:r>
+        <w:rPr>
+          <w:b/>
+          <w:iCs/>
+        </w:rPr>
+        <w:t>Time complexity</w:t>
+      </w:r>
+      <w:r>
+        <w:rPr>
+          <w:iCs/>
+        </w:rPr>
+        <w:t xml:space="preserve"> of an algorithm signifies the total time required by the program to run till its completion.</w:t>
+      </w:r>
+      <w:r>
+        <w:rPr>
+          <w:iCs/>
+        </w:rPr>
+        <w:t xml:space="preserve"> It</w:t>
+      </w:r>
+      <w:r>
+        <w:rPr>
+          <w:iCs/>
+        </w:rPr>
+        <w:t xml:space="preserve"> is mos</w:t>
+      </w:r>
+      <w:r>
+        <w:rPr>
+          <w:iCs/>
+        </w:rPr>
+        <w:t>t commonly expressed using the Big-</w:t>
+      </w:r>
+      <w:r>
+        <w:rPr>
+          <w:iCs/>
+        </w:rPr>
+        <w:t>O notation.</w:t>
+      </w:r>
+    </w:p>
+    <w:p>
+      <w:pPr>
+        <w:jc w:val="both"/>
+        <w:rPr>
+          <w:iCs/>
+        </w:rPr>
+      </w:pPr>
+      <w:r>
+        <w:rPr>
+          <w:b/>
+          <w:iCs/>
+        </w:rPr>
+        <w:tab/>
+      </w:r>
+      <w:r>
+        <w:rPr>
+          <w:b/>
+          <w:iCs/>
+        </w:rPr>
+        <w:t xml:space="preserve">Constant </w:t>
+      </w:r>
+      <w:proofErr w:type="gramStart"/>
+      <w:r>
+        <w:rPr>
+          <w:b/>
+          <w:iCs/>
+        </w:rPr>
+        <w:t>function</w:t>
+      </w:r>
+      <w:r>
+        <w:rPr>
+          <w:b/>
+          <w:iCs/>
+        </w:rPr>
+        <w:t xml:space="preserve"> </w:t>
+      </w:r>
+      <m:oMath>
+        <w:proofErr w:type="gramEnd"/>
+        <m:r>
+          <w:rPr>
+            <w:rFonts w:ascii="Cambria Math" w:hAnsi="Cambria Math"/>
+          </w:rPr>
+          <m:t>f</m:t>
+        </m:r>
+        <m:d>
+          <m:dPr>
+            <m:ctrlPr>
+              <w:rPr>
+                <w:rFonts w:ascii="Cambria Math" w:hAnsi="Cambria Math"/>
+                <w:i/>
+                <w:iCs/>
+              </w:rPr>
+            </m:ctrlPr>
+          </m:dPr>
+          <m:e>
+            <m:r>
+              <w:rPr>
+                <w:rFonts w:ascii="Cambria Math" w:hAnsi="Cambria Math"/>
+              </w:rPr>
+              <m:t>x</m:t>
+            </m:r>
+          </m:e>
+        </m:d>
+        <m:r>
+          <w:rPr>
+            <w:rFonts w:ascii="Cambria Math" w:hAnsi="Cambria Math"/>
+          </w:rPr>
+          <m:t>=c</m:t>
+        </m:r>
+      </m:oMath>
+      <w:r>
+        <w:rPr>
+          <w:rFonts w:eastAsiaTheme="minorEastAsia"/>
+          <w:iCs/>
+        </w:rPr>
+        <w:t xml:space="preserve">, where </w:t>
+      </w:r>
+      <m:oMath>
+        <m:r>
+          <w:rPr>
+            <w:rFonts w:ascii="Cambria Math" w:hAnsi="Cambria Math"/>
+          </w:rPr>
+          <m:t>c-const</m:t>
+        </m:r>
+      </m:oMath>
+      <w:r>
+        <w:rPr>
+          <w:rFonts w:eastAsiaTheme="minorEastAsia"/>
+          <w:iCs/>
+        </w:rPr>
+        <w:t xml:space="preserve"> is a function that has the same output value (</w:t>
+      </w:r>
+      <w:r>
+        <w:rPr>
+          <w:rFonts w:eastAsiaTheme="minorEastAsia"/>
+          <w:iCs/>
+        </w:rPr>
+        <w:t xml:space="preserve">no matter what input value is). </w:t>
+      </w:r>
+      <w:r>
+        <w:rPr>
+          <w:rFonts w:eastAsiaTheme="minorEastAsia"/>
+          <w:iCs/>
+        </w:rPr>
+        <w:t>Algorithm of calculation of constant function</w:t>
+      </w:r>
+      <w:r>
+        <w:rPr>
+          <w:rFonts w:eastAsiaTheme="minorEastAsia"/>
+          <w:iCs/>
+        </w:rPr>
+        <w:t xml:space="preserve"> has constant time </w:t>
+      </w:r>
+      <w:proofErr w:type="gramStart"/>
+      <w:r>
+        <w:rPr>
+          <w:rFonts w:eastAsiaTheme="minorEastAsia"/>
+          <w:iCs/>
+        </w:rPr>
+        <w:t xml:space="preserve">complexity </w:t>
+      </w:r>
+      <m:oMath>
+        <w:proofErr w:type="gramEnd"/>
+        <m:r>
+          <w:rPr>
+            <w:rFonts w:ascii="Cambria Math" w:eastAsiaTheme="minorEastAsia" w:hAnsi="Cambria Math"/>
+          </w:rPr>
+          <m:t>O(1)</m:t>
+        </m:r>
+      </m:oMath>
+      <w:r>
+        <w:rPr>
+          <w:rFonts w:eastAsiaTheme="minorEastAsia"/>
+          <w:iCs/>
+        </w:rPr>
+        <w:t xml:space="preserve">. </w:t>
+      </w:r>
+    </w:p>
+    <w:p>
+      <w:pPr>
+        <w:jc w:val="both"/>
+        <w:rPr>
+          <w:b/>
+          <w:iCs/>
+        </w:rPr>
+      </w:pPr>
+      <w:r>
+        <w:rPr>
+          <w:b/>
+          <w:iCs/>
+        </w:rPr>
+        <w:tab/>
+        <w:t>The sum of elements</w:t>
+      </w:r>
+    </w:p>
+    <w:p>
+      <w:pPr>
+        <w:ind w:firstLine="708"/>
+        <w:jc w:val="both"/>
+        <w:rPr>
+          <w:b/>
+          <w:iCs/>
+        </w:rPr>
+      </w:pPr>
+      <w:r>
+        <w:rPr>
+          <w:b/>
+          <w:iCs/>
+        </w:rPr>
+        <w:t>The product of elements</w:t>
+      </w:r>
+    </w:p>
+    <w:p>
+      <w:pPr>
+        <w:ind w:firstLine="708"/>
+        <w:jc w:val="both"/>
+        <w:rPr>
+          <w:b/>
+          <w:iCs/>
+        </w:rPr>
+      </w:pPr>
+      <w:r>
+        <w:rPr>
+          <w:b/>
+          <w:iCs/>
+        </w:rPr>
+        <w:lastRenderedPageBreak/>
+        <w:t>Polynomial function</w:t>
+      </w:r>
+    </w:p>
+    <w:p>
+      <w:pPr>
+        <w:ind w:firstLine="708"/>
+        <w:jc w:val="both"/>
+        <w:rPr>
+          <w:b/>
+          <w:iCs/>
+        </w:rPr>
+      </w:pPr>
+      <w:r>
+        <w:rPr>
+          <w:b/>
+          <w:iCs/>
+        </w:rPr>
+        <w:t>Horner method</w:t>
+      </w:r>
+    </w:p>
+    <w:p>
+      <w:pPr>
+        <w:ind w:firstLine="708"/>
+        <w:jc w:val="both"/>
+        <w:rPr>
+          <w:b/>
+          <w:iCs/>
+        </w:rPr>
+      </w:pPr>
+      <w:r>
+        <w:rPr>
+          <w:b/>
+          <w:iCs/>
+        </w:rPr>
+        <w:t>Bubble sort</w:t>
+      </w:r>
+    </w:p>
+    <w:p>
+      <w:pPr>
+        <w:ind w:firstLine="708"/>
+        <w:jc w:val="both"/>
+        <w:rPr>
+          <w:b/>
+          <w:iCs/>
+        </w:rPr>
+      </w:pPr>
+      <w:r>
+        <w:rPr>
+          <w:b/>
+          <w:iCs/>
+        </w:rPr>
+        <w:t>Quick sort</w:t>
+      </w:r>
+    </w:p>
+    <w:p>
+      <w:pPr>
+        <w:ind w:firstLine="708"/>
+        <w:jc w:val="both"/>
+        <w:rPr>
+          <w:b/>
+          <w:iCs/>
+        </w:rPr>
+      </w:pPr>
+      <w:proofErr w:type="spellStart"/>
+      <w:r>
+        <w:rPr>
+          <w:b/>
+          <w:iCs/>
+        </w:rPr>
+        <w:t>Timsort</w:t>
+      </w:r>
+      <w:proofErr w:type="spellEnd"/>
+    </w:p>
+    <w:p>
+      <w:pPr>
+        <w:jc w:val="both"/>
+        <w:rPr>
           <w:b/>
           <w:iCs/>
         </w:rPr>
@@ -1617,9 +1937,810 @@
     </w:p>
     <w:p>
       <w:pPr>
-        <w:jc w:val="both"/>
-        <w:rPr>
-          <w:b/>
+        <w:jc w:val="center"/>
+        <w:rPr>
+          <w:b/>
+          <w:iCs/>
+          <w:lang w:val="ru-RU"/>
+        </w:rPr>
+      </w:pPr>
+      <w:r>
+        <w:rPr>
+          <w:b/>
+          <w:iCs/>
+          <w:noProof/>
+          <w:lang w:val="ru-RU" w:eastAsia="ru-RU"/>
+        </w:rPr>
+        <w:drawing>
+          <wp:inline distT="0" distB="0" distL="0" distR="0">
+            <wp:extent cx="3280410" cy="2398939"/>
+            <wp:effectExtent l="19050" t="0" r="0" b="0"/>
+            <wp:docPr id="1" name="Рисунок 1"/>
+            <wp:cNvGraphicFramePr>
+              <a:graphicFrameLocks xmlns:a="http://schemas.openxmlformats.org/drawingml/2006/main" noChangeAspect="1"/>
+            </wp:cNvGraphicFramePr>
+            <a:graphic xmlns:a="http://schemas.openxmlformats.org/drawingml/2006/main">
+              <a:graphicData uri="http://schemas.openxmlformats.org/drawingml/2006/picture">
+                <pic:pic xmlns:pic="http://schemas.openxmlformats.org/drawingml/2006/picture">
+                  <pic:nvPicPr>
+                    <pic:cNvPr id="0" name="Picture 1"/>
+                    <pic:cNvPicPr>
+                      <a:picLocks noChangeAspect="1" noChangeArrowheads="1"/>
+                    </pic:cNvPicPr>
+                  </pic:nvPicPr>
+                  <pic:blipFill>
+                    <a:blip r:embed="rId5" cstate="print"/>
+                    <a:srcRect/>
+                    <a:stretch>
+                      <a:fillRect/>
+                    </a:stretch>
+                  </pic:blipFill>
+                  <pic:spPr bwMode="auto">
+                    <a:xfrm>
+                      <a:off x="0" y="0"/>
+                      <a:ext cx="3283202" cy="2400980"/>
+                    </a:xfrm>
+                    <a:prstGeom prst="rect">
+                      <a:avLst/>
+                    </a:prstGeom>
+                    <a:noFill/>
+                    <a:ln w="9525">
+                      <a:noFill/>
+                      <a:miter lim="800000"/>
+                      <a:headEnd/>
+                      <a:tailEnd/>
+                    </a:ln>
+                  </pic:spPr>
+                </pic:pic>
+              </a:graphicData>
+            </a:graphic>
+          </wp:inline>
+        </w:drawing>
+      </w:r>
+    </w:p>
+    <w:p>
+      <w:pPr>
+        <w:jc w:val="center"/>
+        <w:rPr>
+          <w:iCs/>
+        </w:rPr>
+      </w:pPr>
+      <w:proofErr w:type="spellStart"/>
+      <w:proofErr w:type="gramStart"/>
+      <w:r>
+        <w:rPr>
+          <w:iCs/>
+        </w:rPr>
+        <w:t>Pic</w:t>
+      </w:r>
+      <w:proofErr w:type="spellEnd"/>
+      <w:r>
+        <w:rPr>
+          <w:iCs/>
+        </w:rPr>
+        <w:t>.</w:t>
+      </w:r>
+      <w:proofErr w:type="gramEnd"/>
+      <w:r>
+        <w:rPr>
+          <w:iCs/>
+        </w:rPr>
+        <w:t xml:space="preserve"> 1 </w:t>
+      </w:r>
+      <w:r>
+        <w:rPr>
+          <w:iCs/>
+        </w:rPr>
+        <w:t>– Time complexity of the constant function</w:t>
+      </w:r>
+    </w:p>
+    <w:p>
+      <w:pPr>
+        <w:jc w:val="center"/>
+        <w:rPr>
+          <w:iCs/>
+        </w:rPr>
+      </w:pPr>
+    </w:p>
+    <w:p>
+      <w:pPr>
+        <w:jc w:val="center"/>
+        <w:rPr>
+          <w:iCs/>
+        </w:rPr>
+      </w:pPr>
+      <w:r>
+        <w:rPr>
+          <w:iCs/>
+          <w:noProof/>
+          <w:lang w:val="ru-RU" w:eastAsia="ru-RU"/>
+        </w:rPr>
+        <w:drawing>
+          <wp:inline distT="0" distB="0" distL="0" distR="0">
+            <wp:extent cx="3867150" cy="2393950"/>
+            <wp:effectExtent l="19050" t="0" r="0" b="0"/>
+            <wp:docPr id="4" name="Рисунок 4"/>
+            <wp:cNvGraphicFramePr>
+              <a:graphicFrameLocks xmlns:a="http://schemas.openxmlformats.org/drawingml/2006/main" noChangeAspect="1"/>
+            </wp:cNvGraphicFramePr>
+            <a:graphic xmlns:a="http://schemas.openxmlformats.org/drawingml/2006/main">
+              <a:graphicData uri="http://schemas.openxmlformats.org/drawingml/2006/picture">
+                <pic:pic xmlns:pic="http://schemas.openxmlformats.org/drawingml/2006/picture">
+                  <pic:nvPicPr>
+                    <pic:cNvPr id="0" name="Picture 4"/>
+                    <pic:cNvPicPr>
+                      <a:picLocks noChangeAspect="1" noChangeArrowheads="1"/>
+                    </pic:cNvPicPr>
+                  </pic:nvPicPr>
+                  <pic:blipFill>
+                    <a:blip r:embed="rId6" cstate="print"/>
+                    <a:srcRect/>
+                    <a:stretch>
+                      <a:fillRect/>
+                    </a:stretch>
+                  </pic:blipFill>
+                  <pic:spPr bwMode="auto">
+                    <a:xfrm>
+                      <a:off x="0" y="0"/>
+                      <a:ext cx="3869942" cy="2395678"/>
+                    </a:xfrm>
+                    <a:prstGeom prst="rect">
+                      <a:avLst/>
+                    </a:prstGeom>
+                    <a:noFill/>
+                    <a:ln w="9525">
+                      <a:noFill/>
+                      <a:miter lim="800000"/>
+                      <a:headEnd/>
+                      <a:tailEnd/>
+                    </a:ln>
+                  </pic:spPr>
+                </pic:pic>
+              </a:graphicData>
+            </a:graphic>
+          </wp:inline>
+        </w:drawing>
+      </w:r>
+    </w:p>
+    <w:p>
+      <w:pPr>
+        <w:jc w:val="center"/>
+        <w:rPr>
+          <w:iCs/>
+        </w:rPr>
+      </w:pPr>
+      <w:proofErr w:type="spellStart"/>
+      <w:proofErr w:type="gramStart"/>
+      <w:r>
+        <w:rPr>
+          <w:iCs/>
+        </w:rPr>
+        <w:t>Pic</w:t>
+      </w:r>
+      <w:proofErr w:type="spellEnd"/>
+      <w:r>
+        <w:rPr>
+          <w:iCs/>
+        </w:rPr>
+        <w:t>.</w:t>
+      </w:r>
+      <w:proofErr w:type="gramEnd"/>
+      <w:r>
+        <w:rPr>
+          <w:iCs/>
+        </w:rPr>
+        <w:t xml:space="preserve"> 2 - Time complexity of the sum elements function</w:t>
+      </w:r>
+    </w:p>
+    <w:p>
+      <w:pPr>
+        <w:jc w:val="center"/>
+        <w:rPr>
+          <w:iCs/>
+        </w:rPr>
+      </w:pPr>
+    </w:p>
+    <w:p>
+      <w:pPr>
+        <w:jc w:val="center"/>
+        <w:rPr>
+          <w:iCs/>
+        </w:rPr>
+      </w:pPr>
+      <w:r>
+        <w:rPr>
+          <w:iCs/>
+          <w:noProof/>
+          <w:lang w:val="ru-RU" w:eastAsia="ru-RU"/>
+        </w:rPr>
+        <w:lastRenderedPageBreak/>
+        <w:drawing>
+          <wp:inline distT="0" distB="0" distL="0" distR="0">
+            <wp:extent cx="3752850" cy="2383116"/>
+            <wp:effectExtent l="19050" t="0" r="0" b="0"/>
+            <wp:docPr id="7" name="Рисунок 7"/>
+            <wp:cNvGraphicFramePr>
+              <a:graphicFrameLocks xmlns:a="http://schemas.openxmlformats.org/drawingml/2006/main" noChangeAspect="1"/>
+            </wp:cNvGraphicFramePr>
+            <a:graphic xmlns:a="http://schemas.openxmlformats.org/drawingml/2006/main">
+              <a:graphicData uri="http://schemas.openxmlformats.org/drawingml/2006/picture">
+                <pic:pic xmlns:pic="http://schemas.openxmlformats.org/drawingml/2006/picture">
+                  <pic:nvPicPr>
+                    <pic:cNvPr id="0" name="Picture 7"/>
+                    <pic:cNvPicPr>
+                      <a:picLocks noChangeAspect="1" noChangeArrowheads="1"/>
+                    </pic:cNvPicPr>
+                  </pic:nvPicPr>
+                  <pic:blipFill>
+                    <a:blip r:embed="rId7" cstate="print"/>
+                    <a:srcRect/>
+                    <a:stretch>
+                      <a:fillRect/>
+                    </a:stretch>
+                  </pic:blipFill>
+                  <pic:spPr bwMode="auto">
+                    <a:xfrm>
+                      <a:off x="0" y="0"/>
+                      <a:ext cx="3753773" cy="2383702"/>
+                    </a:xfrm>
+                    <a:prstGeom prst="rect">
+                      <a:avLst/>
+                    </a:prstGeom>
+                    <a:noFill/>
+                    <a:ln w="9525">
+                      <a:noFill/>
+                      <a:miter lim="800000"/>
+                      <a:headEnd/>
+                      <a:tailEnd/>
+                    </a:ln>
+                  </pic:spPr>
+                </pic:pic>
+              </a:graphicData>
+            </a:graphic>
+          </wp:inline>
+        </w:drawing>
+      </w:r>
+    </w:p>
+    <w:p>
+      <w:pPr>
+        <w:jc w:val="center"/>
+        <w:rPr>
+          <w:iCs/>
+        </w:rPr>
+      </w:pPr>
+      <w:r>
+        <w:rPr>
+          <w:iCs/>
+        </w:rPr>
+        <w:t>Fig. 3 – Time complexity of the product of the elements</w:t>
+      </w:r>
+    </w:p>
+    <w:p>
+      <w:pPr>
+        <w:jc w:val="center"/>
+        <w:rPr>
+          <w:iCs/>
+        </w:rPr>
+      </w:pPr>
+    </w:p>
+    <w:p>
+      <w:pPr>
+        <w:jc w:val="center"/>
+        <w:rPr>
+          <w:iCs/>
+        </w:rPr>
+      </w:pPr>
+      <w:r>
+        <w:rPr>
+          <w:iCs/>
+          <w:noProof/>
+          <w:lang w:val="ru-RU" w:eastAsia="ru-RU"/>
+        </w:rPr>
+        <w:drawing>
+          <wp:inline distT="0" distB="0" distL="0" distR="0">
+            <wp:extent cx="3749040" cy="2406101"/>
+            <wp:effectExtent l="19050" t="0" r="3810" b="0"/>
+            <wp:docPr id="10" name="Рисунок 10"/>
+            <wp:cNvGraphicFramePr>
+              <a:graphicFrameLocks xmlns:a="http://schemas.openxmlformats.org/drawingml/2006/main" noChangeAspect="1"/>
+            </wp:cNvGraphicFramePr>
+            <a:graphic xmlns:a="http://schemas.openxmlformats.org/drawingml/2006/main">
+              <a:graphicData uri="http://schemas.openxmlformats.org/drawingml/2006/picture">
+                <pic:pic xmlns:pic="http://schemas.openxmlformats.org/drawingml/2006/picture">
+                  <pic:nvPicPr>
+                    <pic:cNvPr id="0" name="Picture 10"/>
+                    <pic:cNvPicPr>
+                      <a:picLocks noChangeAspect="1" noChangeArrowheads="1"/>
+                    </pic:cNvPicPr>
+                  </pic:nvPicPr>
+                  <pic:blipFill>
+                    <a:blip r:embed="rId8" cstate="print"/>
+                    <a:srcRect/>
+                    <a:stretch>
+                      <a:fillRect/>
+                    </a:stretch>
+                  </pic:blipFill>
+                  <pic:spPr bwMode="auto">
+                    <a:xfrm>
+                      <a:off x="0" y="0"/>
+                      <a:ext cx="3745112" cy="2403580"/>
+                    </a:xfrm>
+                    <a:prstGeom prst="rect">
+                      <a:avLst/>
+                    </a:prstGeom>
+                    <a:noFill/>
+                    <a:ln w="9525">
+                      <a:noFill/>
+                      <a:miter lim="800000"/>
+                      <a:headEnd/>
+                      <a:tailEnd/>
+                    </a:ln>
+                  </pic:spPr>
+                </pic:pic>
+              </a:graphicData>
+            </a:graphic>
+          </wp:inline>
+        </w:drawing>
+      </w:r>
+    </w:p>
+    <w:p>
+      <w:pPr>
+        <w:jc w:val="center"/>
+        <w:rPr>
+          <w:iCs/>
+        </w:rPr>
+      </w:pPr>
+      <w:r>
+        <w:rPr>
+          <w:iCs/>
+        </w:rPr>
+        <w:t>Fig. 4 – Time complexity of the</w:t>
+      </w:r>
+      <w:r>
+        <w:rPr>
+          <w:iCs/>
+        </w:rPr>
+        <w:t xml:space="preserve"> Native method</w:t>
+      </w:r>
+    </w:p>
+    <w:p>
+      <w:pPr>
+        <w:jc w:val="center"/>
+        <w:rPr>
+          <w:iCs/>
+        </w:rPr>
+      </w:pPr>
+    </w:p>
+    <w:p>
+      <w:pPr>
+        <w:jc w:val="center"/>
+        <w:rPr>
+          <w:iCs/>
+        </w:rPr>
+      </w:pPr>
+      <w:r>
+        <w:rPr>
+          <w:iCs/>
+          <w:noProof/>
+          <w:lang w:val="ru-RU" w:eastAsia="ru-RU"/>
+        </w:rPr>
+        <w:drawing>
+          <wp:inline distT="0" distB="0" distL="0" distR="0">
+            <wp:extent cx="3653790" cy="2371662"/>
+            <wp:effectExtent l="19050" t="0" r="3810" b="0"/>
+            <wp:docPr id="13" name="Рисунок 13"/>
+            <wp:cNvGraphicFramePr>
+              <a:graphicFrameLocks xmlns:a="http://schemas.openxmlformats.org/drawingml/2006/main" noChangeAspect="1"/>
+            </wp:cNvGraphicFramePr>
+            <a:graphic xmlns:a="http://schemas.openxmlformats.org/drawingml/2006/main">
+              <a:graphicData uri="http://schemas.openxmlformats.org/drawingml/2006/picture">
+                <pic:pic xmlns:pic="http://schemas.openxmlformats.org/drawingml/2006/picture">
+                  <pic:nvPicPr>
+                    <pic:cNvPr id="0" name="Picture 13"/>
+                    <pic:cNvPicPr>
+                      <a:picLocks noChangeAspect="1" noChangeArrowheads="1"/>
+                    </pic:cNvPicPr>
+                  </pic:nvPicPr>
+                  <pic:blipFill>
+                    <a:blip r:embed="rId9" cstate="print"/>
+                    <a:srcRect/>
+                    <a:stretch>
+                      <a:fillRect/>
+                    </a:stretch>
+                  </pic:blipFill>
+                  <pic:spPr bwMode="auto">
+                    <a:xfrm>
+                      <a:off x="0" y="0"/>
+                      <a:ext cx="3653790" cy="2371662"/>
+                    </a:xfrm>
+                    <a:prstGeom prst="rect">
+                      <a:avLst/>
+                    </a:prstGeom>
+                    <a:noFill/>
+                    <a:ln w="9525">
+                      <a:noFill/>
+                      <a:miter lim="800000"/>
+                      <a:headEnd/>
+                      <a:tailEnd/>
+                    </a:ln>
+                  </pic:spPr>
+                </pic:pic>
+              </a:graphicData>
+            </a:graphic>
+          </wp:inline>
+        </w:drawing>
+      </w:r>
+    </w:p>
+    <w:p>
+      <w:pPr>
+        <w:jc w:val="center"/>
+        <w:rPr>
+          <w:iCs/>
+        </w:rPr>
+      </w:pPr>
+      <w:r>
+        <w:rPr>
+          <w:iCs/>
+        </w:rPr>
+        <w:t>Fig. 5 – Time complexity of Horner’s method</w:t>
+      </w:r>
+    </w:p>
+    <w:p>
+      <w:pPr>
+        <w:jc w:val="center"/>
+        <w:rPr>
+          <w:iCs/>
+        </w:rPr>
+      </w:pPr>
+    </w:p>
+    <w:p>
+      <w:pPr>
+        <w:jc w:val="center"/>
+        <w:rPr>
+          <w:iCs/>
+        </w:rPr>
+      </w:pPr>
+      <w:r>
+        <w:rPr>
+          <w:iCs/>
+          <w:noProof/>
+          <w:lang w:val="ru-RU" w:eastAsia="ru-RU"/>
+        </w:rPr>
+        <w:lastRenderedPageBreak/>
+        <w:drawing>
+          <wp:inline distT="0" distB="0" distL="0" distR="0">
+            <wp:extent cx="3535680" cy="2284348"/>
+            <wp:effectExtent l="19050" t="0" r="7620" b="0"/>
+            <wp:docPr id="16" name="Рисунок 16"/>
+            <wp:cNvGraphicFramePr>
+              <a:graphicFrameLocks xmlns:a="http://schemas.openxmlformats.org/drawingml/2006/main" noChangeAspect="1"/>
+            </wp:cNvGraphicFramePr>
+            <a:graphic xmlns:a="http://schemas.openxmlformats.org/drawingml/2006/main">
+              <a:graphicData uri="http://schemas.openxmlformats.org/drawingml/2006/picture">
+                <pic:pic xmlns:pic="http://schemas.openxmlformats.org/drawingml/2006/picture">
+                  <pic:nvPicPr>
+                    <pic:cNvPr id="0" name="Picture 16"/>
+                    <pic:cNvPicPr>
+                      <a:picLocks noChangeAspect="1" noChangeArrowheads="1"/>
+                    </pic:cNvPicPr>
+                  </pic:nvPicPr>
+                  <pic:blipFill>
+                    <a:blip r:embed="rId10" cstate="print"/>
+                    <a:srcRect/>
+                    <a:stretch>
+                      <a:fillRect/>
+                    </a:stretch>
+                  </pic:blipFill>
+                  <pic:spPr bwMode="auto">
+                    <a:xfrm>
+                      <a:off x="0" y="0"/>
+                      <a:ext cx="3535680" cy="2284348"/>
+                    </a:xfrm>
+                    <a:prstGeom prst="rect">
+                      <a:avLst/>
+                    </a:prstGeom>
+                    <a:noFill/>
+                    <a:ln w="9525">
+                      <a:noFill/>
+                      <a:miter lim="800000"/>
+                      <a:headEnd/>
+                      <a:tailEnd/>
+                    </a:ln>
+                  </pic:spPr>
+                </pic:pic>
+              </a:graphicData>
+            </a:graphic>
+          </wp:inline>
+        </w:drawing>
+      </w:r>
+    </w:p>
+    <w:p>
+      <w:pPr>
+        <w:jc w:val="center"/>
+        <w:rPr>
+          <w:iCs/>
+        </w:rPr>
+      </w:pPr>
+      <w:r>
+        <w:rPr>
+          <w:iCs/>
+        </w:rPr>
+        <w:t>Fig. 6 – Time complexity of Bubble Sort algorithm</w:t>
+      </w:r>
+    </w:p>
+    <w:p>
+      <w:pPr>
+        <w:jc w:val="center"/>
+        <w:rPr>
+          <w:iCs/>
+        </w:rPr>
+      </w:pPr>
+    </w:p>
+    <w:p>
+      <w:pPr>
+        <w:jc w:val="center"/>
+        <w:rPr>
+          <w:iCs/>
+        </w:rPr>
+      </w:pPr>
+      <w:r>
+        <w:rPr>
+          <w:iCs/>
+          <w:noProof/>
+          <w:lang w:val="ru-RU" w:eastAsia="ru-RU"/>
+        </w:rPr>
+        <w:drawing>
+          <wp:inline distT="0" distB="0" distL="0" distR="0">
+            <wp:extent cx="3470910" cy="2324907"/>
+            <wp:effectExtent l="19050" t="0" r="0" b="0"/>
+            <wp:docPr id="19" name="Рисунок 19"/>
+            <wp:cNvGraphicFramePr>
+              <a:graphicFrameLocks xmlns:a="http://schemas.openxmlformats.org/drawingml/2006/main" noChangeAspect="1"/>
+            </wp:cNvGraphicFramePr>
+            <a:graphic xmlns:a="http://schemas.openxmlformats.org/drawingml/2006/main">
+              <a:graphicData uri="http://schemas.openxmlformats.org/drawingml/2006/picture">
+                <pic:pic xmlns:pic="http://schemas.openxmlformats.org/drawingml/2006/picture">
+                  <pic:nvPicPr>
+                    <pic:cNvPr id="0" name="Picture 19"/>
+                    <pic:cNvPicPr>
+                      <a:picLocks noChangeAspect="1" noChangeArrowheads="1"/>
+                    </pic:cNvPicPr>
+                  </pic:nvPicPr>
+                  <pic:blipFill>
+                    <a:blip r:embed="rId11" cstate="print"/>
+                    <a:srcRect/>
+                    <a:stretch>
+                      <a:fillRect/>
+                    </a:stretch>
+                  </pic:blipFill>
+                  <pic:spPr bwMode="auto">
+                    <a:xfrm>
+                      <a:off x="0" y="0"/>
+                      <a:ext cx="3475620" cy="2328062"/>
+                    </a:xfrm>
+                    <a:prstGeom prst="rect">
+                      <a:avLst/>
+                    </a:prstGeom>
+                    <a:noFill/>
+                    <a:ln w="9525">
+                      <a:noFill/>
+                      <a:miter lim="800000"/>
+                      <a:headEnd/>
+                      <a:tailEnd/>
+                    </a:ln>
+                  </pic:spPr>
+                </pic:pic>
+              </a:graphicData>
+            </a:graphic>
+          </wp:inline>
+        </w:drawing>
+      </w:r>
+    </w:p>
+    <w:p>
+      <w:pPr>
+        <w:jc w:val="center"/>
+        <w:rPr>
+          <w:iCs/>
+        </w:rPr>
+      </w:pPr>
+      <w:r>
+        <w:rPr>
+          <w:iCs/>
+        </w:rPr>
+        <w:t>Fig. 7 – Time complexity of Quick Sort algorithm</w:t>
+      </w:r>
+    </w:p>
+    <w:p>
+      <w:pPr>
+        <w:jc w:val="center"/>
+        <w:rPr>
+          <w:iCs/>
+        </w:rPr>
+      </w:pPr>
+      <w:r>
+        <w:rPr>
+          <w:iCs/>
+          <w:noProof/>
+          <w:lang w:val="ru-RU" w:eastAsia="ru-RU"/>
+        </w:rPr>
+        <w:drawing>
+          <wp:inline distT="0" distB="0" distL="0" distR="0">
+            <wp:extent cx="3501390" cy="2243406"/>
+            <wp:effectExtent l="19050" t="0" r="3810" b="0"/>
+            <wp:docPr id="25" name="Рисунок 25"/>
+            <wp:cNvGraphicFramePr>
+              <a:graphicFrameLocks xmlns:a="http://schemas.openxmlformats.org/drawingml/2006/main" noChangeAspect="1"/>
+            </wp:cNvGraphicFramePr>
+            <a:graphic xmlns:a="http://schemas.openxmlformats.org/drawingml/2006/main">
+              <a:graphicData uri="http://schemas.openxmlformats.org/drawingml/2006/picture">
+                <pic:pic xmlns:pic="http://schemas.openxmlformats.org/drawingml/2006/picture">
+                  <pic:nvPicPr>
+                    <pic:cNvPr id="0" name="Picture 25"/>
+                    <pic:cNvPicPr>
+                      <a:picLocks noChangeAspect="1" noChangeArrowheads="1"/>
+                    </pic:cNvPicPr>
+                  </pic:nvPicPr>
+                  <pic:blipFill>
+                    <a:blip r:embed="rId12" cstate="print"/>
+                    <a:srcRect/>
+                    <a:stretch>
+                      <a:fillRect/>
+                    </a:stretch>
+                  </pic:blipFill>
+                  <pic:spPr bwMode="auto">
+                    <a:xfrm>
+                      <a:off x="0" y="0"/>
+                      <a:ext cx="3504013" cy="2245086"/>
+                    </a:xfrm>
+                    <a:prstGeom prst="rect">
+                      <a:avLst/>
+                    </a:prstGeom>
+                    <a:noFill/>
+                    <a:ln w="9525">
+                      <a:noFill/>
+                      <a:miter lim="800000"/>
+                      <a:headEnd/>
+                      <a:tailEnd/>
+                    </a:ln>
+                  </pic:spPr>
+                </pic:pic>
+              </a:graphicData>
+            </a:graphic>
+          </wp:inline>
+        </w:drawing>
+      </w:r>
+    </w:p>
+    <w:p>
+      <w:pPr>
+        <w:jc w:val="center"/>
+        <w:rPr>
+          <w:iCs/>
+        </w:rPr>
+      </w:pPr>
+      <w:r>
+        <w:rPr>
+          <w:iCs/>
+        </w:rPr>
+        <w:t xml:space="preserve">Fig.6 – Time complexity of </w:t>
+      </w:r>
+      <w:proofErr w:type="spellStart"/>
+      <w:r>
+        <w:rPr>
+          <w:iCs/>
+        </w:rPr>
+        <w:t>Timsort</w:t>
+      </w:r>
+      <w:proofErr w:type="spellEnd"/>
+      <w:r>
+        <w:rPr>
+          <w:iCs/>
+        </w:rPr>
+        <w:t xml:space="preserve"> algorithm</w:t>
+      </w:r>
+    </w:p>
+    <w:p>
+      <w:pPr>
+        <w:jc w:val="center"/>
+        <w:rPr>
+          <w:iCs/>
+        </w:rPr>
+      </w:pPr>
+      <w:r>
+        <w:rPr>
+          <w:iCs/>
+          <w:noProof/>
+          <w:lang w:val="ru-RU" w:eastAsia="ru-RU"/>
+        </w:rPr>
+        <w:lastRenderedPageBreak/>
+        <w:drawing>
+          <wp:inline distT="0" distB="0" distL="0" distR="0">
+            <wp:extent cx="3630930" cy="2402420"/>
+            <wp:effectExtent l="19050" t="0" r="7620" b="0"/>
+            <wp:docPr id="22" name="Рисунок 22"/>
+            <wp:cNvGraphicFramePr>
+              <a:graphicFrameLocks xmlns:a="http://schemas.openxmlformats.org/drawingml/2006/main" noChangeAspect="1"/>
+            </wp:cNvGraphicFramePr>
+            <a:graphic xmlns:a="http://schemas.openxmlformats.org/drawingml/2006/main">
+              <a:graphicData uri="http://schemas.openxmlformats.org/drawingml/2006/picture">
+                <pic:pic xmlns:pic="http://schemas.openxmlformats.org/drawingml/2006/picture">
+                  <pic:nvPicPr>
+                    <pic:cNvPr id="0" name="Picture 22"/>
+                    <pic:cNvPicPr>
+                      <a:picLocks noChangeAspect="1" noChangeArrowheads="1"/>
+                    </pic:cNvPicPr>
+                  </pic:nvPicPr>
+                  <pic:blipFill>
+                    <a:blip r:embed="rId13" cstate="print"/>
+                    <a:srcRect/>
+                    <a:stretch>
+                      <a:fillRect/>
+                    </a:stretch>
+                  </pic:blipFill>
+                  <pic:spPr bwMode="auto">
+                    <a:xfrm>
+                      <a:off x="0" y="0"/>
+                      <a:ext cx="3631289" cy="2402657"/>
+                    </a:xfrm>
+                    <a:prstGeom prst="rect">
+                      <a:avLst/>
+                    </a:prstGeom>
+                    <a:noFill/>
+                    <a:ln w="9525">
+                      <a:noFill/>
+                      <a:miter lim="800000"/>
+                      <a:headEnd/>
+                      <a:tailEnd/>
+                    </a:ln>
+                  </pic:spPr>
+                </pic:pic>
+              </a:graphicData>
+            </a:graphic>
+          </wp:inline>
+        </w:drawing>
+      </w:r>
+    </w:p>
+    <w:p>
+      <w:pPr>
+        <w:jc w:val="center"/>
+        <w:rPr>
+          <w:iCs/>
+        </w:rPr>
+      </w:pPr>
+      <w:r>
+        <w:rPr>
+          <w:iCs/>
+        </w:rPr>
+        <w:t>Fig. 9 – Time complexity of product of matrices algorithm</w:t>
+      </w:r>
+    </w:p>
+    <w:p>
+      <w:pPr>
+        <w:jc w:val="center"/>
+        <w:rPr>
+          <w:iCs/>
+        </w:rPr>
+      </w:pPr>
+    </w:p>
+    <w:p>
+      <w:pPr>
+        <w:jc w:val="center"/>
+        <w:rPr>
+          <w:iCs/>
+        </w:rPr>
+      </w:pPr>
+    </w:p>
+    <w:p>
+      <w:pPr>
+        <w:jc w:val="center"/>
+        <w:rPr>
+          <w:iCs/>
+        </w:rPr>
+      </w:pPr>
+    </w:p>
+    <w:p>
+      <w:pPr>
+        <w:jc w:val="center"/>
+        <w:rPr>
           <w:iCs/>
         </w:rPr>
       </w:pPr>
@@ -2125,6 +3246,16 @@
       <w:ind w:left="720"/>
       <w:contextualSpacing/>
     </w:pPr>
+  </w:style>
+  <w:style w:type="character" w:styleId="a6">
+    <w:name w:val="Placeholder Text"/>
+    <w:basedOn w:val="a0"/>
+    <w:uiPriority w:val="99"/>
+    <w:semiHidden/>
+    <w:rsid w:val="003A499E"/>
+    <w:rPr>
+      <w:color w:val="808080"/>
+    </w:rPr>
   </w:style>
 </w:styles>
 </file>

</xml_diff>